<commit_message>
adding new project schedule
</commit_message>
<xml_diff>
--- a/SOFTWARE_ENGINEERING_PROJECT/PROJECT_DOCUMENTATION/HLD DOCUMENT.docx
+++ b/SOFTWARE_ENGINEERING_PROJECT/PROJECT_DOCUMENTATION/HLD DOCUMENT.docx
@@ -1,12 +1,13 @@
 
 <file path=word/document.xml><?xml version="1.0" encoding="utf-8"?>
-<w:document xmlns:wpc="http://schemas.microsoft.com/office/word/2010/wordprocessingCanvas" xmlns:mc="http://schemas.openxmlformats.org/markup-compatibility/2006" xmlns:o="urn:schemas-microsoft-com:office:office" xmlns:r="http://schemas.openxmlformats.org/officeDocument/2006/relationships" xmlns:m="http://schemas.openxmlformats.org/officeDocument/2006/math" xmlns:v="urn:schemas-microsoft-com:vml" xmlns:wp14="http://schemas.microsoft.com/office/word/2010/wordprocessingDrawing" xmlns:wp="http://schemas.openxmlformats.org/drawingml/2006/wordprocessingDrawing" xmlns:w10="urn:schemas-microsoft-com:office:word" xmlns:w="http://schemas.openxmlformats.org/wordprocessingml/2006/main" xmlns:w14="http://schemas.microsoft.com/office/word/2010/wordml" xmlns:wpg="http://schemas.microsoft.com/office/word/2010/wordprocessingGroup" xmlns:wpi="http://schemas.microsoft.com/office/word/2010/wordprocessingInk" xmlns:wne="http://schemas.microsoft.com/office/word/2006/wordml" xmlns:wps="http://schemas.microsoft.com/office/word/2010/wordprocessingShape" mc:Ignorable="w14 wp14">
+<w:document xmlns:ve="http://schemas.openxmlformats.org/markup-compatibility/2006" xmlns:o="urn:schemas-microsoft-com:office:office" xmlns:r="http://schemas.openxmlformats.org/officeDocument/2006/relationships" xmlns:m="http://schemas.openxmlformats.org/officeDocument/2006/math" xmlns:v="urn:schemas-microsoft-com:vml" xmlns:wp="http://schemas.openxmlformats.org/drawingml/2006/wordprocessingDrawing" xmlns:w10="urn:schemas-microsoft-com:office:word" xmlns:w="http://schemas.openxmlformats.org/wordprocessingml/2006/main" xmlns:wne="http://schemas.microsoft.com/office/word/2006/wordml">
   <w:body>
     <w:sdt>
       <w:sdtPr>
         <w:rPr>
           <w:rFonts w:asciiTheme="majorHAnsi" w:eastAsiaTheme="majorEastAsia" w:hAnsiTheme="majorHAnsi" w:cstheme="majorBidi"/>
           <w:caps/>
+          <w:lang w:eastAsia="en-US"/>
         </w:rPr>
         <w:id w:val="-608657856"/>
         <w:docPartObj>
@@ -21,7 +22,6 @@
           <w:bCs/>
           <w:caps w:val="0"/>
           <w:u w:val="single"/>
-          <w:lang w:eastAsia="en-US"/>
         </w:rPr>
       </w:sdtEndPr>
       <w:sdtContent>
@@ -29,7 +29,7 @@
           <w:tblPr>
             <w:tblW w:w="5000" w:type="pct"/>
             <w:jc w:val="center"/>
-            <w:tblLook w:val="04A0" w:firstRow="1" w:lastRow="0" w:firstColumn="1" w:lastColumn="0" w:noHBand="0" w:noVBand="1"/>
+            <w:tblLook w:val="04A0"/>
           </w:tblPr>
           <w:tblGrid>
             <w:gridCol w:w="9576"/>
@@ -39,45 +39,21 @@
               <w:trHeight w:val="2880"/>
               <w:jc w:val="center"/>
             </w:trPr>
-            <w:sdt>
-              <w:sdtPr>
-                <w:rPr>
-                  <w:rFonts w:asciiTheme="majorHAnsi" w:eastAsiaTheme="majorEastAsia" w:hAnsiTheme="majorHAnsi" w:cstheme="majorBidi"/>
-                  <w:caps/>
-                </w:rPr>
-                <w:alias w:val="Company"/>
-                <w:id w:val="15524243"/>
-                <w:placeholder>
-                  <w:docPart w:val="C1A75AA50A4545ECA5BDA6A68E4F19B3"/>
-                </w:placeholder>
-                <w:dataBinding w:prefixMappings="xmlns:ns0='http://schemas.openxmlformats.org/officeDocument/2006/extended-properties'" w:xpath="/ns0:Properties[1]/ns0:Company[1]" w:storeItemID="{6668398D-A668-4E3E-A5EB-62B293D839F1}"/>
-                <w:text/>
-              </w:sdtPr>
-              <w:sdtContent>
-                <w:tc>
-                  <w:tcPr>
-                    <w:tcW w:w="5000" w:type="pct"/>
-                  </w:tcPr>
-                  <w:p>
-                    <w:pPr>
-                      <w:pStyle w:val="NoSpacing"/>
-                      <w:jc w:val="center"/>
-                      <w:rPr>
-                        <w:rFonts w:asciiTheme="majorHAnsi" w:eastAsiaTheme="majorEastAsia" w:hAnsiTheme="majorHAnsi" w:cstheme="majorBidi"/>
-                        <w:caps/>
-                      </w:rPr>
-                    </w:pPr>
-                    <w:r>
-                      <w:rPr>
-                        <w:rFonts w:asciiTheme="majorHAnsi" w:eastAsiaTheme="majorEastAsia" w:hAnsiTheme="majorHAnsi" w:cstheme="majorBidi"/>
-                        <w:caps/>
-                      </w:rPr>
-                      <w:t xml:space="preserve">  </w:t>
-                    </w:r>
-                  </w:p>
-                </w:tc>
-              </w:sdtContent>
-            </w:sdt>
+            <w:tc>
+              <w:tcPr>
+                <w:tcW w:w="5000" w:type="pct"/>
+              </w:tcPr>
+              <w:p>
+                <w:pPr>
+                  <w:pStyle w:val="NoSpacing"/>
+                  <w:jc w:val="center"/>
+                  <w:rPr>
+                    <w:rFonts w:asciiTheme="majorHAnsi" w:eastAsiaTheme="majorEastAsia" w:hAnsiTheme="majorHAnsi" w:cstheme="majorBidi"/>
+                    <w:caps/>
+                  </w:rPr>
+                </w:pPr>
+              </w:p>
+            </w:tc>
           </w:tr>
           <w:tr>
             <w:trPr>
@@ -207,7 +183,39 @@
                     <w:sz w:val="32"/>
                     <w:szCs w:val="32"/>
                   </w:rPr>
-                  <w:t>Team manager: Seif</w:t>
+                  <w:t xml:space="preserve">Team manager: </w:t>
+                </w:r>
+                <w:proofErr w:type="spellStart"/>
+                <w:r>
+                  <w:rPr>
+                    <w:sz w:val="32"/>
+                    <w:szCs w:val="32"/>
+                  </w:rPr>
+                  <w:t>Seif</w:t>
+                </w:r>
+                <w:proofErr w:type="spellEnd"/>
+                <w:r>
+                  <w:rPr>
+                    <w:sz w:val="32"/>
+                    <w:szCs w:val="32"/>
+                  </w:rPr>
+                  <w:t xml:space="preserve"> </w:t>
+                </w:r>
+                <w:proofErr w:type="spellStart"/>
+                <w:r>
+                  <w:rPr>
+                    <w:sz w:val="32"/>
+                    <w:szCs w:val="32"/>
+                  </w:rPr>
+                  <w:t>eldin</w:t>
+                </w:r>
+                <w:proofErr w:type="spellEnd"/>
+                <w:r>
+                  <w:rPr>
+                    <w:sz w:val="32"/>
+                    <w:szCs w:val="32"/>
+                  </w:rPr>
+                  <w:t xml:space="preserve"> ahmed</w:t>
                 </w:r>
               </w:p>
             </w:tc>
@@ -316,7 +324,7 @@
           <w:tblPr>
             <w:tblpPr w:leftFromText="187" w:rightFromText="187" w:horzAnchor="margin" w:tblpXSpec="center" w:tblpYSpec="bottom"/>
             <w:tblW w:w="5000" w:type="pct"/>
-            <w:tblLook w:val="04A0" w:firstRow="1" w:lastRow="0" w:firstColumn="1" w:lastColumn="0" w:noHBand="0" w:noVBand="1"/>
+            <w:tblLook w:val="04A0"/>
           </w:tblPr>
           <w:tblGrid>
             <w:gridCol w:w="9576"/>
@@ -354,9 +362,8 @@
             <w:rPr>
               <w:noProof/>
             </w:rPr>
-            <w:lastRenderedPageBreak/>
             <w:drawing>
-              <wp:anchor distT="0" distB="0" distL="114300" distR="114300" simplePos="0" relativeHeight="251660288" behindDoc="1" locked="0" layoutInCell="1" allowOverlap="1" wp14:anchorId="660A7DE6" wp14:editId="3B8CD55E">
+              <wp:anchor distT="0" distB="0" distL="114300" distR="114300" simplePos="0" relativeHeight="251660288" behindDoc="1" locked="0" layoutInCell="1" allowOverlap="1">
                 <wp:simplePos x="0" y="0"/>
                 <wp:positionH relativeFrom="column">
                   <wp:posOffset>376929</wp:posOffset>
@@ -381,10 +388,10 @@
                         </pic:cNvPicPr>
                       </pic:nvPicPr>
                       <pic:blipFill rotWithShape="1">
-                        <a:blip r:embed="rId7">
+                        <a:blip r:embed="rId6">
                           <a:extLst>
                             <a:ext uri="{28A0092B-C50C-407E-A947-70E740481C1C}">
-                              <a14:useLocalDpi xmlns:a14="http://schemas.microsoft.com/office/drawing/2010/main" val="0"/>
+                              <a14:useLocalDpi xmlns:a14="http://schemas.microsoft.com/office/drawing/2010/main" xmlns:wps="http://schemas.microsoft.com/office/word/2010/wordprocessingShape" xmlns:wpi="http://schemas.microsoft.com/office/word/2010/wordprocessingInk" xmlns:wpg="http://schemas.microsoft.com/office/word/2010/wordprocessingGroup" xmlns:w14="http://schemas.microsoft.com/office/word/2010/wordml" xmlns:w="http://schemas.openxmlformats.org/wordprocessingml/2006/main" xmlns:w10="urn:schemas-microsoft-com:office:word" xmlns:wp14="http://schemas.microsoft.com/office/word/2010/wordprocessingDrawing" xmlns:v="urn:schemas-microsoft-com:vml" xmlns:o="urn:schemas-microsoft-com:office:office" xmlns:mc="http://schemas.openxmlformats.org/markup-compatibility/2006" xmlns:wpc="http://schemas.microsoft.com/office/word/2010/wordprocessingCanvas" xmlns="" val="0"/>
                             </a:ext>
                           </a:extLst>
                         </a:blip>
@@ -405,22 +412,17 @@
                         </a:ln>
                         <a:extLst>
                           <a:ext uri="{53640926-AAD7-44D8-BBD7-CCE9431645EC}">
-                            <a14:shadowObscured xmlns:a14="http://schemas.microsoft.com/office/drawing/2010/main"/>
+                            <a14:shadowObscured xmlns:a14="http://schemas.microsoft.com/office/drawing/2010/main" xmlns:wps="http://schemas.microsoft.com/office/word/2010/wordprocessingShape" xmlns:wpi="http://schemas.microsoft.com/office/word/2010/wordprocessingInk" xmlns:wpg="http://schemas.microsoft.com/office/word/2010/wordprocessingGroup" xmlns:w14="http://schemas.microsoft.com/office/word/2010/wordml" xmlns:w="http://schemas.openxmlformats.org/wordprocessingml/2006/main" xmlns:w10="urn:schemas-microsoft-com:office:word" xmlns:wp14="http://schemas.microsoft.com/office/word/2010/wordprocessingDrawing" xmlns:v="urn:schemas-microsoft-com:vml" xmlns:o="urn:schemas-microsoft-com:office:office" xmlns:mc="http://schemas.openxmlformats.org/markup-compatibility/2006" xmlns:wpc="http://schemas.microsoft.com/office/word/2010/wordprocessingCanvas" xmlns=""/>
                           </a:ext>
                         </a:extLst>
                       </pic:spPr>
                     </pic:pic>
                   </a:graphicData>
                 </a:graphic>
-                <wp14:sizeRelH relativeFrom="page">
-                  <wp14:pctWidth>0</wp14:pctWidth>
-                </wp14:sizeRelH>
-                <wp14:sizeRelV relativeFrom="page">
-                  <wp14:pctHeight>0</wp14:pctHeight>
-                </wp14:sizeRelV>
               </wp:anchor>
             </w:drawing>
           </w:r>
+          <w:proofErr w:type="gramStart"/>
           <w:r>
             <w:rPr>
               <w:b/>
@@ -439,7 +441,18 @@
               <w:szCs w:val="32"/>
               <w:u w:val="single"/>
             </w:rPr>
-            <w:t>System Architecture</w:t>
+            <w:t>System</w:t>
+          </w:r>
+          <w:proofErr w:type="gramEnd"/>
+          <w:r>
+            <w:rPr>
+              <w:b/>
+              <w:bCs/>
+              <w:sz w:val="32"/>
+              <w:szCs w:val="32"/>
+              <w:u w:val="single"/>
+            </w:rPr>
+            <w:t xml:space="preserve"> Architecture</w:t>
           </w:r>
         </w:p>
       </w:sdtContent>
@@ -507,27 +520,7 @@
           <w:szCs w:val="28"/>
           <w:u w:val="single"/>
         </w:rPr>
-        <w:t xml:space="preserve"> </w:t>
-      </w:r>
-      <w:r>
-        <w:rPr>
-          <w:b/>
-          <w:bCs/>
-          <w:sz w:val="28"/>
-          <w:szCs w:val="28"/>
-          <w:u w:val="single"/>
-        </w:rPr>
-        <w:t xml:space="preserve">Micro controller </w:t>
-      </w:r>
-      <w:r>
-        <w:rPr>
-          <w:b/>
-          <w:bCs/>
-          <w:sz w:val="28"/>
-          <w:szCs w:val="28"/>
-          <w:u w:val="single"/>
-        </w:rPr>
-        <w:t>abstraction layer (MCAL):</w:t>
+        <w:t>Micro controller abstraction layer (MCAL):</w:t>
       </w:r>
     </w:p>
     <w:p>
@@ -638,16 +631,6 @@
           <w:szCs w:val="28"/>
           <w:u w:val="single"/>
         </w:rPr>
-        <w:t xml:space="preserve"> </w:t>
-      </w:r>
-      <w:r>
-        <w:rPr>
-          <w:b/>
-          <w:bCs/>
-          <w:sz w:val="28"/>
-          <w:szCs w:val="28"/>
-          <w:u w:val="single"/>
-        </w:rPr>
         <w:t>Basic software</w:t>
       </w:r>
       <w:r>
@@ -837,7 +820,7 @@
           <w:u w:val="single"/>
         </w:rPr>
         <w:drawing>
-          <wp:anchor distT="0" distB="0" distL="114300" distR="114300" simplePos="0" relativeHeight="251658240" behindDoc="1" locked="0" layoutInCell="1" allowOverlap="1" wp14:anchorId="39F09B28" wp14:editId="5E7D1024">
+          <wp:anchor distT="0" distB="0" distL="114300" distR="114300" simplePos="0" relativeHeight="251658240" behindDoc="1" locked="0" layoutInCell="1" allowOverlap="1">
             <wp:simplePos x="0" y="0"/>
             <wp:positionH relativeFrom="column">
               <wp:posOffset>837463</wp:posOffset>
@@ -862,10 +845,10 @@
                     </pic:cNvPicPr>
                   </pic:nvPicPr>
                   <pic:blipFill rotWithShape="1">
-                    <a:blip r:embed="rId8">
+                    <a:blip r:embed="rId7">
                       <a:extLst>
                         <a:ext uri="{28A0092B-C50C-407E-A947-70E740481C1C}">
-                          <a14:useLocalDpi xmlns:a14="http://schemas.microsoft.com/office/drawing/2010/main" val="0"/>
+                          <a14:useLocalDpi xmlns:a14="http://schemas.microsoft.com/office/drawing/2010/main" xmlns:wps="http://schemas.microsoft.com/office/word/2010/wordprocessingShape" xmlns:wpi="http://schemas.microsoft.com/office/word/2010/wordprocessingInk" xmlns:wpg="http://schemas.microsoft.com/office/word/2010/wordprocessingGroup" xmlns:w14="http://schemas.microsoft.com/office/word/2010/wordml" xmlns:w="http://schemas.openxmlformats.org/wordprocessingml/2006/main" xmlns:w10="urn:schemas-microsoft-com:office:word" xmlns:wp14="http://schemas.microsoft.com/office/word/2010/wordprocessingDrawing" xmlns:v="urn:schemas-microsoft-com:vml" xmlns:o="urn:schemas-microsoft-com:office:office" xmlns:mc="http://schemas.openxmlformats.org/markup-compatibility/2006" xmlns:wpc="http://schemas.microsoft.com/office/word/2010/wordprocessingCanvas" xmlns="" val="0"/>
                         </a:ext>
                       </a:extLst>
                     </a:blip>
@@ -886,19 +869,13 @@
                     </a:ln>
                     <a:extLst>
                       <a:ext uri="{53640926-AAD7-44D8-BBD7-CCE9431645EC}">
-                        <a14:shadowObscured xmlns:a14="http://schemas.microsoft.com/office/drawing/2010/main"/>
+                        <a14:shadowObscured xmlns:a14="http://schemas.microsoft.com/office/drawing/2010/main" xmlns:wps="http://schemas.microsoft.com/office/word/2010/wordprocessingShape" xmlns:wpi="http://schemas.microsoft.com/office/word/2010/wordprocessingInk" xmlns:wpg="http://schemas.microsoft.com/office/word/2010/wordprocessingGroup" xmlns:w14="http://schemas.microsoft.com/office/word/2010/wordml" xmlns:w="http://schemas.openxmlformats.org/wordprocessingml/2006/main" xmlns:w10="urn:schemas-microsoft-com:office:word" xmlns:wp14="http://schemas.microsoft.com/office/word/2010/wordprocessingDrawing" xmlns:v="urn:schemas-microsoft-com:vml" xmlns:o="urn:schemas-microsoft-com:office:office" xmlns:mc="http://schemas.openxmlformats.org/markup-compatibility/2006" xmlns:wpc="http://schemas.microsoft.com/office/word/2010/wordprocessingCanvas" xmlns=""/>
                       </a:ext>
                     </a:extLst>
                   </pic:spPr>
                 </pic:pic>
               </a:graphicData>
             </a:graphic>
-            <wp14:sizeRelH relativeFrom="page">
-              <wp14:pctWidth>0</wp14:pctWidth>
-            </wp14:sizeRelH>
-            <wp14:sizeRelV relativeFrom="page">
-              <wp14:pctHeight>0</wp14:pctHeight>
-            </wp14:sizeRelV>
           </wp:anchor>
         </w:drawing>
       </w:r>
@@ -1017,7 +994,6 @@
           <w:sz w:val="28"/>
           <w:szCs w:val="28"/>
         </w:rPr>
-        <w:lastRenderedPageBreak/>
         <w:t>SWITCH</w:t>
       </w:r>
       <w:r>
@@ -1059,14 +1035,25 @@
         </w:rPr>
         <w:t xml:space="preserve">the </w:t>
       </w:r>
-      <w:r>
-        <w:rPr>
-          <w:b/>
-          <w:bCs/>
-          <w:sz w:val="28"/>
-          <w:szCs w:val="28"/>
-        </w:rPr>
-        <w:t>TACTILEu8GETSTATE()</w:t>
+      <w:proofErr w:type="gramStart"/>
+      <w:r>
+        <w:rPr>
+          <w:b/>
+          <w:bCs/>
+          <w:sz w:val="28"/>
+          <w:szCs w:val="28"/>
+        </w:rPr>
+        <w:t>TACTILEu8GETSTATE(</w:t>
+      </w:r>
+      <w:proofErr w:type="gramEnd"/>
+      <w:r>
+        <w:rPr>
+          <w:b/>
+          <w:bCs/>
+          <w:sz w:val="28"/>
+          <w:szCs w:val="28"/>
+        </w:rPr>
+        <w:t>)</w:t>
       </w:r>
       <w:r>
         <w:rPr>
@@ -1084,13 +1071,7 @@
         </w:rPr>
         <w:t>DIOREADPINVAL()</w:t>
       </w:r>
-      <w:r>
-        <w:rPr>
-          <w:sz w:val="28"/>
-          <w:szCs w:val="28"/>
-        </w:rPr>
-        <w:t xml:space="preserve"> </w:t>
-      </w:r>
+      <w:proofErr w:type="spellStart"/>
       <w:r>
         <w:rPr>
           <w:sz w:val="28"/>
@@ -1100,13 +1081,6 @@
       </w:r>
       <w:r>
         <w:rPr>
-          <w:sz w:val="28"/>
-          <w:szCs w:val="28"/>
-        </w:rPr>
-        <w:t xml:space="preserve"> </w:t>
-      </w:r>
-      <w:r>
-        <w:rPr>
           <w:b/>
           <w:bCs/>
           <w:sz w:val="28"/>
@@ -1114,6 +1088,7 @@
         </w:rPr>
         <w:t>DIO</w:t>
       </w:r>
+      <w:proofErr w:type="spellEnd"/>
       <w:r>
         <w:rPr>
           <w:sz w:val="28"/>
@@ -1169,7 +1144,7 @@
           <w:szCs w:val="28"/>
         </w:rPr>
         <w:drawing>
-          <wp:inline distT="0" distB="0" distL="0" distR="0" wp14:anchorId="35E326E5" wp14:editId="6657F847">
+          <wp:inline distT="0" distB="0" distL="0" distR="0">
             <wp:extent cx="5102492" cy="3462156"/>
             <wp:effectExtent l="0" t="0" r="3175" b="5080"/>
             <wp:docPr id="6" name="Picture 6" descr="C:\Users\Anwar\Downloads\Untitled Diagram (5).png"/>
@@ -1186,10 +1161,10 @@
                     </pic:cNvPicPr>
                   </pic:nvPicPr>
                   <pic:blipFill rotWithShape="1">
-                    <a:blip r:embed="rId8">
+                    <a:blip r:embed="rId7">
                       <a:extLst>
                         <a:ext uri="{28A0092B-C50C-407E-A947-70E740481C1C}">
-                          <a14:useLocalDpi xmlns:a14="http://schemas.microsoft.com/office/drawing/2010/main" val="0"/>
+                          <a14:useLocalDpi xmlns:a14="http://schemas.microsoft.com/office/drawing/2010/main" xmlns:wps="http://schemas.microsoft.com/office/word/2010/wordprocessingShape" xmlns:wpi="http://schemas.microsoft.com/office/word/2010/wordprocessingInk" xmlns:wpg="http://schemas.microsoft.com/office/word/2010/wordprocessingGroup" xmlns:w14="http://schemas.microsoft.com/office/word/2010/wordml" xmlns:w="http://schemas.openxmlformats.org/wordprocessingml/2006/main" xmlns:w10="urn:schemas-microsoft-com:office:word" xmlns:wp14="http://schemas.microsoft.com/office/word/2010/wordprocessingDrawing" xmlns:v="urn:schemas-microsoft-com:vml" xmlns:o="urn:schemas-microsoft-com:office:office" xmlns:mc="http://schemas.openxmlformats.org/markup-compatibility/2006" xmlns:wpc="http://schemas.microsoft.com/office/word/2010/wordprocessingCanvas" xmlns="" val="0"/>
                         </a:ext>
                       </a:extLst>
                     </a:blip>
@@ -1210,7 +1185,7 @@
                     </a:ln>
                     <a:extLst>
                       <a:ext uri="{53640926-AAD7-44D8-BBD7-CCE9431645EC}">
-                        <a14:shadowObscured xmlns:a14="http://schemas.microsoft.com/office/drawing/2010/main"/>
+                        <a14:shadowObscured xmlns:a14="http://schemas.microsoft.com/office/drawing/2010/main" xmlns:wps="http://schemas.microsoft.com/office/word/2010/wordprocessingShape" xmlns:wpi="http://schemas.microsoft.com/office/word/2010/wordprocessingInk" xmlns:wpg="http://schemas.microsoft.com/office/word/2010/wordprocessingGroup" xmlns:w14="http://schemas.microsoft.com/office/word/2010/wordml" xmlns:w="http://schemas.openxmlformats.org/wordprocessingml/2006/main" xmlns:w10="urn:schemas-microsoft-com:office:word" xmlns:wp14="http://schemas.microsoft.com/office/word/2010/wordprocessingDrawing" xmlns:v="urn:schemas-microsoft-com:vml" xmlns:o="urn:schemas-microsoft-com:office:office" xmlns:mc="http://schemas.openxmlformats.org/markup-compatibility/2006" xmlns:wpc="http://schemas.microsoft.com/office/word/2010/wordprocessingCanvas" xmlns=""/>
                       </a:ext>
                     </a:extLst>
                   </pic:spPr>
@@ -1279,14 +1254,35 @@
           <w:sz w:val="28"/>
           <w:szCs w:val="28"/>
         </w:rPr>
-        <w:t xml:space="preserve">All APIs </w:t>
-      </w:r>
-      <w:r>
-        <w:rPr>
-          <w:sz w:val="28"/>
-          <w:szCs w:val="28"/>
-        </w:rPr>
-        <w:t xml:space="preserve">in it uses </w:t>
+        <w:t xml:space="preserve">All APIs in it uses </w:t>
+      </w:r>
+      <w:proofErr w:type="gramStart"/>
+      <w:r>
+        <w:rPr>
+          <w:b/>
+          <w:bCs/>
+          <w:sz w:val="28"/>
+          <w:szCs w:val="28"/>
+        </w:rPr>
+        <w:t>DIOWRITEPINVAL(</w:t>
+      </w:r>
+      <w:proofErr w:type="gramEnd"/>
+      <w:r>
+        <w:rPr>
+          <w:b/>
+          <w:bCs/>
+          <w:sz w:val="28"/>
+          <w:szCs w:val="28"/>
+        </w:rPr>
+        <w:t>)</w:t>
+      </w:r>
+      <w:proofErr w:type="spellStart"/>
+      <w:r>
+        <w:rPr>
+          <w:sz w:val="28"/>
+          <w:szCs w:val="28"/>
+        </w:rPr>
+        <w:t>from</w:t>
       </w:r>
       <w:r>
         <w:rPr>
@@ -1297,54 +1293,7 @@
         </w:rPr>
         <w:t>DIO</w:t>
       </w:r>
-      <w:r>
-        <w:rPr>
-          <w:b/>
-          <w:bCs/>
-          <w:sz w:val="28"/>
-          <w:szCs w:val="28"/>
-        </w:rPr>
-        <w:t>WRITE</w:t>
-      </w:r>
-      <w:r>
-        <w:rPr>
-          <w:b/>
-          <w:bCs/>
-          <w:sz w:val="28"/>
-          <w:szCs w:val="28"/>
-        </w:rPr>
-        <w:t>PINVAL()</w:t>
-      </w:r>
-      <w:r>
-        <w:rPr>
-          <w:sz w:val="28"/>
-          <w:szCs w:val="28"/>
-        </w:rPr>
-        <w:t xml:space="preserve"> </w:t>
-      </w:r>
-      <w:r>
-        <w:rPr>
-          <w:sz w:val="28"/>
-          <w:szCs w:val="28"/>
-        </w:rPr>
-        <w:t>from</w:t>
-      </w:r>
-      <w:r>
-        <w:rPr>
-          <w:sz w:val="28"/>
-          <w:szCs w:val="28"/>
-        </w:rPr>
-        <w:t xml:space="preserve"> </w:t>
-      </w:r>
-      <w:r>
-        <w:rPr>
-          <w:b/>
-          <w:bCs/>
-          <w:sz w:val="28"/>
-          <w:szCs w:val="28"/>
-        </w:rPr>
-        <w:t>DIO</w:t>
-      </w:r>
+      <w:proofErr w:type="spellEnd"/>
       <w:r>
         <w:rPr>
           <w:sz w:val="28"/>
@@ -1400,7 +1349,7 @@
           <w:szCs w:val="28"/>
         </w:rPr>
         <w:drawing>
-          <wp:anchor distT="0" distB="0" distL="114300" distR="114300" simplePos="0" relativeHeight="251659264" behindDoc="1" locked="0" layoutInCell="1" allowOverlap="1" wp14:anchorId="1AE1382C" wp14:editId="4D349EF7">
+          <wp:anchor distT="0" distB="0" distL="114300" distR="114300" simplePos="0" relativeHeight="251659264" behindDoc="1" locked="0" layoutInCell="1" allowOverlap="1">
             <wp:simplePos x="0" y="0"/>
             <wp:positionH relativeFrom="column">
               <wp:posOffset>34901</wp:posOffset>
@@ -1425,10 +1374,10 @@
                     </pic:cNvPicPr>
                   </pic:nvPicPr>
                   <pic:blipFill rotWithShape="1">
-                    <a:blip r:embed="rId8">
+                    <a:blip r:embed="rId7">
                       <a:extLst>
                         <a:ext uri="{28A0092B-C50C-407E-A947-70E740481C1C}">
-                          <a14:useLocalDpi xmlns:a14="http://schemas.microsoft.com/office/drawing/2010/main" val="0"/>
+                          <a14:useLocalDpi xmlns:a14="http://schemas.microsoft.com/office/drawing/2010/main" xmlns:wps="http://schemas.microsoft.com/office/word/2010/wordprocessingShape" xmlns:wpi="http://schemas.microsoft.com/office/word/2010/wordprocessingInk" xmlns:wpg="http://schemas.microsoft.com/office/word/2010/wordprocessingGroup" xmlns:w14="http://schemas.microsoft.com/office/word/2010/wordml" xmlns:w="http://schemas.openxmlformats.org/wordprocessingml/2006/main" xmlns:w10="urn:schemas-microsoft-com:office:word" xmlns:wp14="http://schemas.microsoft.com/office/word/2010/wordprocessingDrawing" xmlns:v="urn:schemas-microsoft-com:vml" xmlns:o="urn:schemas-microsoft-com:office:office" xmlns:mc="http://schemas.openxmlformats.org/markup-compatibility/2006" xmlns:wpc="http://schemas.microsoft.com/office/word/2010/wordprocessingCanvas" xmlns="" val="0"/>
                         </a:ext>
                       </a:extLst>
                     </a:blip>
@@ -1449,19 +1398,13 @@
                     </a:ln>
                     <a:extLst>
                       <a:ext uri="{53640926-AAD7-44D8-BBD7-CCE9431645EC}">
-                        <a14:shadowObscured xmlns:a14="http://schemas.microsoft.com/office/drawing/2010/main"/>
+                        <a14:shadowObscured xmlns:a14="http://schemas.microsoft.com/office/drawing/2010/main" xmlns:wps="http://schemas.microsoft.com/office/word/2010/wordprocessingShape" xmlns:wpi="http://schemas.microsoft.com/office/word/2010/wordprocessingInk" xmlns:wpg="http://schemas.microsoft.com/office/word/2010/wordprocessingGroup" xmlns:w14="http://schemas.microsoft.com/office/word/2010/wordml" xmlns:w="http://schemas.openxmlformats.org/wordprocessingml/2006/main" xmlns:w10="urn:schemas-microsoft-com:office:word" xmlns:wp14="http://schemas.microsoft.com/office/word/2010/wordprocessingDrawing" xmlns:v="urn:schemas-microsoft-com:vml" xmlns:o="urn:schemas-microsoft-com:office:office" xmlns:mc="http://schemas.openxmlformats.org/markup-compatibility/2006" xmlns:wpc="http://schemas.microsoft.com/office/word/2010/wordprocessingCanvas" xmlns=""/>
                       </a:ext>
                     </a:extLst>
                   </pic:spPr>
                 </pic:pic>
               </a:graphicData>
             </a:graphic>
-            <wp14:sizeRelH relativeFrom="page">
-              <wp14:pctWidth>0</wp14:pctWidth>
-            </wp14:sizeRelH>
-            <wp14:sizeRelV relativeFrom="page">
-              <wp14:pctHeight>0</wp14:pctHeight>
-            </wp14:sizeRelV>
           </wp:anchor>
         </w:drawing>
       </w:r>
@@ -1483,17 +1426,7 @@
           <w:szCs w:val="28"/>
           <w:u w:val="single"/>
         </w:rPr>
-        <w:t xml:space="preserve">APPLICATION, </w:t>
-      </w:r>
-      <w:r>
-        <w:rPr>
-          <w:b/>
-          <w:bCs/>
-          <w:sz w:val="28"/>
-          <w:szCs w:val="28"/>
-          <w:u w:val="single"/>
-        </w:rPr>
-        <w:t xml:space="preserve">BSW </w:t>
+        <w:t xml:space="preserve">APPLICATION, BSW </w:t>
       </w:r>
       <w:r>
         <w:rPr>
@@ -1584,7 +1517,6 @@
           <w:sz w:val="28"/>
           <w:szCs w:val="28"/>
         </w:rPr>
-        <w:lastRenderedPageBreak/>
         <w:t>The applications</w:t>
       </w:r>
       <w:r>
@@ -1616,14 +1548,25 @@
           <w:szCs w:val="28"/>
         </w:rPr>
       </w:pPr>
-      <w:r>
-        <w:rPr>
-          <w:b/>
-          <w:bCs/>
-          <w:sz w:val="28"/>
-          <w:szCs w:val="28"/>
-        </w:rPr>
-        <w:t>TACTILEu8GETSTATE()</w:t>
+      <w:proofErr w:type="gramStart"/>
+      <w:r>
+        <w:rPr>
+          <w:b/>
+          <w:bCs/>
+          <w:sz w:val="28"/>
+          <w:szCs w:val="28"/>
+        </w:rPr>
+        <w:t>TACTILEu8GETSTATE(</w:t>
+      </w:r>
+      <w:proofErr w:type="gramEnd"/>
+      <w:r>
+        <w:rPr>
+          <w:b/>
+          <w:bCs/>
+          <w:sz w:val="28"/>
+          <w:szCs w:val="28"/>
+        </w:rPr>
+        <w:t>)</w:t>
       </w:r>
       <w:r>
         <w:rPr>
@@ -1646,7 +1589,23 @@
           <w:sz w:val="28"/>
           <w:szCs w:val="28"/>
         </w:rPr>
-        <w:t xml:space="preserve"> moule to check the three switches state to change its mode and function.</w:t>
+        <w:t xml:space="preserve"> </w:t>
+      </w:r>
+      <w:proofErr w:type="spellStart"/>
+      <w:r>
+        <w:rPr>
+          <w:sz w:val="28"/>
+          <w:szCs w:val="28"/>
+        </w:rPr>
+        <w:t>moule</w:t>
+      </w:r>
+      <w:proofErr w:type="spellEnd"/>
+      <w:r>
+        <w:rPr>
+          <w:sz w:val="28"/>
+          <w:szCs w:val="28"/>
+        </w:rPr>
+        <w:t xml:space="preserve"> to check the three switches state to change its mode and function.</w:t>
       </w:r>
     </w:p>
     <w:p>
@@ -1835,7 +1794,7 @@
 </file>
 
 <file path=word/numbering.xml><?xml version="1.0" encoding="utf-8"?>
-<w:numbering xmlns:wpc="http://schemas.microsoft.com/office/word/2010/wordprocessingCanvas" xmlns:mc="http://schemas.openxmlformats.org/markup-compatibility/2006" xmlns:o="urn:schemas-microsoft-com:office:office" xmlns:r="http://schemas.openxmlformats.org/officeDocument/2006/relationships" xmlns:m="http://schemas.openxmlformats.org/officeDocument/2006/math" xmlns:v="urn:schemas-microsoft-com:vml" xmlns:wp14="http://schemas.microsoft.com/office/word/2010/wordprocessingDrawing" xmlns:wp="http://schemas.openxmlformats.org/drawingml/2006/wordprocessingDrawing" xmlns:w10="urn:schemas-microsoft-com:office:word" xmlns:w="http://schemas.openxmlformats.org/wordprocessingml/2006/main" xmlns:w14="http://schemas.microsoft.com/office/word/2010/wordml" xmlns:wpg="http://schemas.microsoft.com/office/word/2010/wordprocessingGroup" xmlns:wpi="http://schemas.microsoft.com/office/word/2010/wordprocessingInk" xmlns:wne="http://schemas.microsoft.com/office/word/2006/wordml" xmlns:wps="http://schemas.microsoft.com/office/word/2010/wordprocessingShape" mc:Ignorable="w14 wp14">
+<w:numbering xmlns:ve="http://schemas.openxmlformats.org/markup-compatibility/2006" xmlns:o="urn:schemas-microsoft-com:office:office" xmlns:r="http://schemas.openxmlformats.org/officeDocument/2006/relationships" xmlns:m="http://schemas.openxmlformats.org/officeDocument/2006/math" xmlns:v="urn:schemas-microsoft-com:vml" xmlns:wp="http://schemas.openxmlformats.org/drawingml/2006/wordprocessingDrawing" xmlns:w10="urn:schemas-microsoft-com:office:word" xmlns:w="http://schemas.openxmlformats.org/wordprocessingml/2006/main" xmlns:wne="http://schemas.microsoft.com/office/word/2006/wordml">
   <w:abstractNum w:abstractNumId="0">
     <w:nsid w:val="062F6DB2"/>
     <w:multiLevelType w:val="hybridMultilevel"/>
@@ -2188,7 +2147,7 @@
 </file>
 
 <file path=word/styles.xml><?xml version="1.0" encoding="utf-8"?>
-<w:styles xmlns:mc="http://schemas.openxmlformats.org/markup-compatibility/2006" xmlns:r="http://schemas.openxmlformats.org/officeDocument/2006/relationships" xmlns:w="http://schemas.openxmlformats.org/wordprocessingml/2006/main" xmlns:w14="http://schemas.microsoft.com/office/word/2010/wordml" mc:Ignorable="w14">
+<w:styles xmlns:r="http://schemas.openxmlformats.org/officeDocument/2006/relationships" xmlns:w="http://schemas.openxmlformats.org/wordprocessingml/2006/main">
   <w:docDefaults>
     <w:rPrDefault>
       <w:rPr>
@@ -2346,6 +2305,7 @@
   <w:style w:type="paragraph" w:default="1" w:styleId="Normal">
     <w:name w:val="Normal"/>
     <w:qFormat/>
+    <w:rsid w:val="00286C03"/>
   </w:style>
   <w:style w:type="character" w:default="1" w:styleId="DefaultParagraphFont">
     <w:name w:val="Default Paragraph Font"/>
@@ -2358,6 +2318,7 @@
     <w:uiPriority w:val="99"/>
     <w:semiHidden/>
     <w:unhideWhenUsed/>
+    <w:qFormat/>
     <w:tblPr>
       <w:tblInd w:w="0" w:type="dxa"/>
       <w:tblCellMar>
@@ -2700,38 +2661,8 @@
 </file>
 
 <file path=word/glossary/document.xml><?xml version="1.0" encoding="utf-8"?>
-<w:glossaryDocument xmlns:wpc="http://schemas.microsoft.com/office/word/2010/wordprocessingCanvas" xmlns:mc="http://schemas.openxmlformats.org/markup-compatibility/2006" xmlns:o="urn:schemas-microsoft-com:office:office" xmlns:r="http://schemas.openxmlformats.org/officeDocument/2006/relationships" xmlns:m="http://schemas.openxmlformats.org/officeDocument/2006/math" xmlns:v="urn:schemas-microsoft-com:vml" xmlns:wp14="http://schemas.microsoft.com/office/word/2010/wordprocessingDrawing" xmlns:wp="http://schemas.openxmlformats.org/drawingml/2006/wordprocessingDrawing" xmlns:w10="urn:schemas-microsoft-com:office:word" xmlns:w="http://schemas.openxmlformats.org/wordprocessingml/2006/main" xmlns:w14="http://schemas.microsoft.com/office/word/2010/wordml" xmlns:wpg="http://schemas.microsoft.com/office/word/2010/wordprocessingGroup" xmlns:wpi="http://schemas.microsoft.com/office/word/2010/wordprocessingInk" xmlns:wne="http://schemas.microsoft.com/office/word/2006/wordml" xmlns:wps="http://schemas.microsoft.com/office/word/2010/wordprocessingShape" mc:Ignorable="w14 wp14">
+<w:glossaryDocument xmlns:ve="http://schemas.openxmlformats.org/markup-compatibility/2006" xmlns:o="urn:schemas-microsoft-com:office:office" xmlns:r="http://schemas.openxmlformats.org/officeDocument/2006/relationships" xmlns:m="http://schemas.openxmlformats.org/officeDocument/2006/math" xmlns:v="urn:schemas-microsoft-com:vml" xmlns:wp="http://schemas.openxmlformats.org/drawingml/2006/wordprocessingDrawing" xmlns:w10="urn:schemas-microsoft-com:office:word" xmlns:w="http://schemas.openxmlformats.org/wordprocessingml/2006/main" xmlns:wne="http://schemas.microsoft.com/office/word/2006/wordml">
   <w:docParts>
-    <w:docPart>
-      <w:docPartPr>
-        <w:name w:val="C1A75AA50A4545ECA5BDA6A68E4F19B3"/>
-        <w:category>
-          <w:name w:val="General"/>
-          <w:gallery w:val="placeholder"/>
-        </w:category>
-        <w:types>
-          <w:type w:val="bbPlcHdr"/>
-        </w:types>
-        <w:behaviors>
-          <w:behavior w:val="content"/>
-        </w:behaviors>
-        <w:guid w:val="{9199BD5F-9CA1-4A82-B41B-32995E6A5B11}"/>
-      </w:docPartPr>
-      <w:docPartBody>
-        <w:p>
-          <w:pPr>
-            <w:pStyle w:val="C1A75AA50A4545ECA5BDA6A68E4F19B3"/>
-          </w:pPr>
-          <w:r>
-            <w:rPr>
-              <w:rFonts w:asciiTheme="majorHAnsi" w:eastAsiaTheme="majorEastAsia" w:hAnsiTheme="majorHAnsi" w:cstheme="majorBidi"/>
-              <w:caps/>
-            </w:rPr>
-            <w:t>[Type the company name]</w:t>
-          </w:r>
-        </w:p>
-      </w:docPartBody>
-    </w:docPart>
     <w:docPart>
       <w:docPartPr>
         <w:name w:val="27066CDCC39F4EB18D32FACF32EAF3A3"/>
@@ -2859,7 +2790,7 @@
 </file>
 
 <file path=word/glossary/fontTable.xml><?xml version="1.0" encoding="utf-8"?>
-<w:fonts xmlns:mc="http://schemas.openxmlformats.org/markup-compatibility/2006" xmlns:r="http://schemas.openxmlformats.org/officeDocument/2006/relationships" xmlns:w="http://schemas.openxmlformats.org/wordprocessingml/2006/main" xmlns:w14="http://schemas.microsoft.com/office/word/2010/wordml" mc:Ignorable="w14">
+<w:fonts xmlns:r="http://schemas.openxmlformats.org/officeDocument/2006/relationships" xmlns:w="http://schemas.openxmlformats.org/wordprocessingml/2006/main">
   <w:font w:name="Wingdings">
     <w:panose1 w:val="05000000000000000000"/>
     <w:charset w:val="02"/>
@@ -2893,7 +2824,7 @@
     <w:charset w:val="00"/>
     <w:family w:val="swiss"/>
     <w:pitch w:val="variable"/>
-    <w:sig w:usb0="E00002FF" w:usb1="4000ACFF" w:usb2="00000001" w:usb3="00000000" w:csb0="0000019F" w:csb1="00000000"/>
+    <w:sig w:usb0="E10002FF" w:usb1="4000ACFF" w:usb2="00000009" w:usb3="00000000" w:csb0="0000019F" w:csb1="00000000"/>
   </w:font>
   <w:font w:name="Arial">
     <w:panose1 w:val="020B0604020202020204"/>
@@ -2914,25 +2845,22 @@
     <w:charset w:val="00"/>
     <w:family w:val="roman"/>
     <w:pitch w:val="variable"/>
-    <w:sig w:usb0="E00002FF" w:usb1="400004FF" w:usb2="00000000" w:usb3="00000000" w:csb0="0000019F" w:csb1="00000000"/>
+    <w:sig w:usb0="A00002EF" w:usb1="4000004B" w:usb2="00000000" w:usb3="00000000" w:csb0="0000019F" w:csb1="00000000"/>
   </w:font>
 </w:fonts>
 </file>
 
 <file path=word/glossary/settings.xml><?xml version="1.0" encoding="utf-8"?>
-<w:settings xmlns:mc="http://schemas.openxmlformats.org/markup-compatibility/2006" xmlns:o="urn:schemas-microsoft-com:office:office" xmlns:r="http://schemas.openxmlformats.org/officeDocument/2006/relationships" xmlns:m="http://schemas.openxmlformats.org/officeDocument/2006/math" xmlns:v="urn:schemas-microsoft-com:vml" xmlns:w10="urn:schemas-microsoft-com:office:word" xmlns:w="http://schemas.openxmlformats.org/wordprocessingml/2006/main" xmlns:w14="http://schemas.microsoft.com/office/word/2010/wordml" xmlns:sl="http://schemas.openxmlformats.org/schemaLibrary/2006/main" mc:Ignorable="w14">
+<w:settings xmlns:o="urn:schemas-microsoft-com:office:office" xmlns:r="http://schemas.openxmlformats.org/officeDocument/2006/relationships" xmlns:m="http://schemas.openxmlformats.org/officeDocument/2006/math" xmlns:v="urn:schemas-microsoft-com:vml" xmlns:w10="urn:schemas-microsoft-com:office:word" xmlns:w="http://schemas.openxmlformats.org/wordprocessingml/2006/main" xmlns:sl="http://schemas.openxmlformats.org/schemaLibrary/2006/main">
   <w:view w:val="normal"/>
   <w:defaultTabStop w:val="720"/>
   <w:characterSpacingControl w:val="doNotCompress"/>
   <w:compat>
     <w:useFELayout/>
-    <w:compatSetting w:name="compatibilityMode" w:uri="http://schemas.microsoft.com/office/word" w:val="14"/>
-    <w:compatSetting w:name="overrideTableStyleFontSizeAndJustification" w:uri="http://schemas.microsoft.com/office/word" w:val="1"/>
-    <w:compatSetting w:name="enableOpenTypeFeatures" w:uri="http://schemas.microsoft.com/office/word" w:val="1"/>
-    <w:compatSetting w:name="doNotFlipMirrorIndents" w:uri="http://schemas.microsoft.com/office/word" w:val="1"/>
   </w:compat>
   <w:rsids>
     <w:rsidRoot w:val="00E12635"/>
+    <w:rsid w:val="00037B8F"/>
     <w:rsid w:val="009E5400"/>
     <w:rsid w:val="00E12635"/>
   </w:rsids>
@@ -2940,7 +2868,7 @@
     <m:mathFont m:val="Cambria Math"/>
     <m:brkBin m:val="before"/>
     <m:brkBinSub m:val="--"/>
-    <m:smallFrac m:val="0"/>
+    <m:smallFrac/>
     <m:dispDef/>
     <m:lMargin m:val="0"/>
     <m:rMargin m:val="0"/>
@@ -2957,7 +2885,7 @@
 </file>
 
 <file path=word/glossary/styles.xml><?xml version="1.0" encoding="utf-8"?>
-<w:styles xmlns:mc="http://schemas.openxmlformats.org/markup-compatibility/2006" xmlns:r="http://schemas.openxmlformats.org/officeDocument/2006/relationships" xmlns:w="http://schemas.openxmlformats.org/wordprocessingml/2006/main" xmlns:w14="http://schemas.microsoft.com/office/word/2010/wordml" mc:Ignorable="w14">
+<w:styles xmlns:r="http://schemas.openxmlformats.org/officeDocument/2006/relationships" xmlns:w="http://schemas.openxmlformats.org/wordprocessingml/2006/main">
   <w:docDefaults>
     <w:rPrDefault>
       <w:rPr>
@@ -3115,6 +3043,7 @@
   <w:style w:type="paragraph" w:default="1" w:styleId="Normal">
     <w:name w:val="Normal"/>
     <w:qFormat/>
+    <w:rsid w:val="00037B8F"/>
   </w:style>
   <w:style w:type="character" w:default="1" w:styleId="DefaultParagraphFont">
     <w:name w:val="Default Paragraph Font"/>
@@ -3127,220 +3056,7 @@
     <w:uiPriority w:val="99"/>
     <w:semiHidden/>
     <w:unhideWhenUsed/>
-    <w:tblPr>
-      <w:tblInd w:w="0" w:type="dxa"/>
-      <w:tblCellMar>
-        <w:top w:w="0" w:type="dxa"/>
-        <w:left w:w="108" w:type="dxa"/>
-        <w:bottom w:w="0" w:type="dxa"/>
-        <w:right w:w="108" w:type="dxa"/>
-      </w:tblCellMar>
-    </w:tblPr>
-  </w:style>
-  <w:style w:type="numbering" w:default="1" w:styleId="NoList">
-    <w:name w:val="No List"/>
-    <w:uiPriority w:val="99"/>
-    <w:semiHidden/>
-    <w:unhideWhenUsed/>
-  </w:style>
-  <w:style w:type="paragraph" w:customStyle="1" w:styleId="C1A75AA50A4545ECA5BDA6A68E4F19B3">
-    <w:name w:val="C1A75AA50A4545ECA5BDA6A68E4F19B3"/>
-    <w:rsid w:val="00E12635"/>
-  </w:style>
-  <w:style w:type="paragraph" w:customStyle="1" w:styleId="27066CDCC39F4EB18D32FACF32EAF3A3">
-    <w:name w:val="27066CDCC39F4EB18D32FACF32EAF3A3"/>
-    <w:rsid w:val="00E12635"/>
-  </w:style>
-  <w:style w:type="paragraph" w:customStyle="1" w:styleId="BBCEA7EC0171480FA8C6CFCE140A25CB">
-    <w:name w:val="BBCEA7EC0171480FA8C6CFCE140A25CB"/>
-    <w:rsid w:val="00E12635"/>
-  </w:style>
-  <w:style w:type="paragraph" w:customStyle="1" w:styleId="55A8B4A4F07E4685A8B305180D8B1E52">
-    <w:name w:val="55A8B4A4F07E4685A8B305180D8B1E52"/>
-    <w:rsid w:val="00E12635"/>
-  </w:style>
-  <w:style w:type="paragraph" w:customStyle="1" w:styleId="699FC8F34A26415DAA5D45825A16A689">
-    <w:name w:val="699FC8F34A26415DAA5D45825A16A689"/>
-    <w:rsid w:val="00E12635"/>
-  </w:style>
-  <w:style w:type="paragraph" w:customStyle="1" w:styleId="109ED79F935F4174A73B6BBF3AADDDFD">
-    <w:name w:val="109ED79F935F4174A73B6BBF3AADDDFD"/>
-    <w:rsid w:val="00E12635"/>
-  </w:style>
-</w:styles>
-</file>
-
-<file path=word/glossary/stylesWithEffects.xml><?xml version="1.0" encoding="utf-8"?>
-<w:styles xmlns:wpc="http://schemas.microsoft.com/office/word/2010/wordprocessingCanvas" xmlns:mc="http://schemas.openxmlformats.org/markup-compatibility/2006" xmlns:o="urn:schemas-microsoft-com:office:office" xmlns:r="http://schemas.openxmlformats.org/officeDocument/2006/relationships" xmlns:m="http://schemas.openxmlformats.org/officeDocument/2006/math" xmlns:v="urn:schemas-microsoft-com:vml" xmlns:wp14="http://schemas.microsoft.com/office/word/2010/wordprocessingDrawing" xmlns:wp="http://schemas.openxmlformats.org/drawingml/2006/wordprocessingDrawing" xmlns:w10="urn:schemas-microsoft-com:office:word" xmlns:w="http://schemas.openxmlformats.org/wordprocessingml/2006/main" xmlns:w14="http://schemas.microsoft.com/office/word/2010/wordml" xmlns:wpg="http://schemas.microsoft.com/office/word/2010/wordprocessingGroup" xmlns:wpi="http://schemas.microsoft.com/office/word/2010/wordprocessingInk" xmlns:wne="http://schemas.microsoft.com/office/word/2006/wordml" xmlns:wps="http://schemas.microsoft.com/office/word/2010/wordprocessingShape" mc:Ignorable="w14 wp14">
-  <w:docDefaults>
-    <w:rPrDefault>
-      <w:rPr>
-        <w:rFonts w:asciiTheme="minorHAnsi" w:eastAsiaTheme="minorEastAsia" w:hAnsiTheme="minorHAnsi" w:cstheme="minorBidi"/>
-        <w:sz w:val="22"/>
-        <w:szCs w:val="22"/>
-        <w:lang w:val="en-US" w:eastAsia="en-US" w:bidi="ar-SA"/>
-      </w:rPr>
-    </w:rPrDefault>
-    <w:pPrDefault>
-      <w:pPr>
-        <w:spacing w:after="200" w:line="276" w:lineRule="auto"/>
-      </w:pPr>
-    </w:pPrDefault>
-  </w:docDefaults>
-  <w:latentStyles w:defLockedState="0" w:defUIPriority="99" w:defSemiHidden="1" w:defUnhideWhenUsed="1" w:defQFormat="0" w:count="267">
-    <w:lsdException w:name="Normal" w:semiHidden="0" w:uiPriority="0" w:unhideWhenUsed="0" w:qFormat="1"/>
-    <w:lsdException w:name="heading 1" w:semiHidden="0" w:uiPriority="9" w:unhideWhenUsed="0" w:qFormat="1"/>
-    <w:lsdException w:name="heading 2" w:uiPriority="9" w:qFormat="1"/>
-    <w:lsdException w:name="heading 3" w:uiPriority="9" w:qFormat="1"/>
-    <w:lsdException w:name="heading 4" w:uiPriority="9" w:qFormat="1"/>
-    <w:lsdException w:name="heading 5" w:uiPriority="9" w:qFormat="1"/>
-    <w:lsdException w:name="heading 6" w:uiPriority="9" w:qFormat="1"/>
-    <w:lsdException w:name="heading 7" w:uiPriority="9" w:qFormat="1"/>
-    <w:lsdException w:name="heading 8" w:uiPriority="9" w:qFormat="1"/>
-    <w:lsdException w:name="heading 9" w:uiPriority="9" w:qFormat="1"/>
-    <w:lsdException w:name="toc 1" w:uiPriority="39"/>
-    <w:lsdException w:name="toc 2" w:uiPriority="39"/>
-    <w:lsdException w:name="toc 3" w:uiPriority="39"/>
-    <w:lsdException w:name="toc 4" w:uiPriority="39"/>
-    <w:lsdException w:name="toc 5" w:uiPriority="39"/>
-    <w:lsdException w:name="toc 6" w:uiPriority="39"/>
-    <w:lsdException w:name="toc 7" w:uiPriority="39"/>
-    <w:lsdException w:name="toc 8" w:uiPriority="39"/>
-    <w:lsdException w:name="toc 9" w:uiPriority="39"/>
-    <w:lsdException w:name="caption" w:uiPriority="35" w:qFormat="1"/>
-    <w:lsdException w:name="Title" w:semiHidden="0" w:uiPriority="10" w:unhideWhenUsed="0" w:qFormat="1"/>
-    <w:lsdException w:name="Default Paragraph Font" w:uiPriority="1"/>
-    <w:lsdException w:name="Subtitle" w:semiHidden="0" w:uiPriority="11" w:unhideWhenUsed="0" w:qFormat="1"/>
-    <w:lsdException w:name="Strong" w:semiHidden="0" w:uiPriority="22" w:unhideWhenUsed="0" w:qFormat="1"/>
-    <w:lsdException w:name="Emphasis" w:semiHidden="0" w:uiPriority="20" w:unhideWhenUsed="0" w:qFormat="1"/>
-    <w:lsdException w:name="Table Grid" w:semiHidden="0" w:uiPriority="59" w:unhideWhenUsed="0"/>
-    <w:lsdException w:name="Placeholder Text" w:unhideWhenUsed="0"/>
-    <w:lsdException w:name="No Spacing" w:semiHidden="0" w:uiPriority="1" w:unhideWhenUsed="0" w:qFormat="1"/>
-    <w:lsdException w:name="Light Shading" w:semiHidden="0" w:uiPriority="60" w:unhideWhenUsed="0"/>
-    <w:lsdException w:name="Light List" w:semiHidden="0" w:uiPriority="61" w:unhideWhenUsed="0"/>
-    <w:lsdException w:name="Light Grid" w:semiHidden="0" w:uiPriority="62" w:unhideWhenUsed="0"/>
-    <w:lsdException w:name="Medium Shading 1" w:semiHidden="0" w:uiPriority="63" w:unhideWhenUsed="0"/>
-    <w:lsdException w:name="Medium Shading 2" w:semiHidden="0" w:uiPriority="64" w:unhideWhenUsed="0"/>
-    <w:lsdException w:name="Medium List 1" w:semiHidden="0" w:uiPriority="65" w:unhideWhenUsed="0"/>
-    <w:lsdException w:name="Medium List 2" w:semiHidden="0" w:uiPriority="66" w:unhideWhenUsed="0"/>
-    <w:lsdException w:name="Medium Grid 1" w:semiHidden="0" w:uiPriority="67" w:unhideWhenUsed="0"/>
-    <w:lsdException w:name="Medium Grid 2" w:semiHidden="0" w:uiPriority="68" w:unhideWhenUsed="0"/>
-    <w:lsdException w:name="Medium Grid 3" w:semiHidden="0" w:uiPriority="69" w:unhideWhenUsed="0"/>
-    <w:lsdException w:name="Dark List" w:semiHidden="0" w:uiPriority="70" w:unhideWhenUsed="0"/>
-    <w:lsdException w:name="Colorful Shading" w:semiHidden="0" w:uiPriority="71" w:unhideWhenUsed="0"/>
-    <w:lsdException w:name="Colorful List" w:semiHidden="0" w:uiPriority="72" w:unhideWhenUsed="0"/>
-    <w:lsdException w:name="Colorful Grid" w:semiHidden="0" w:uiPriority="73" w:unhideWhenUsed="0"/>
-    <w:lsdException w:name="Light Shading Accent 1" w:semiHidden="0" w:uiPriority="60" w:unhideWhenUsed="0"/>
-    <w:lsdException w:name="Light List Accent 1" w:semiHidden="0" w:uiPriority="61" w:unhideWhenUsed="0"/>
-    <w:lsdException w:name="Light Grid Accent 1" w:semiHidden="0" w:uiPriority="62" w:unhideWhenUsed="0"/>
-    <w:lsdException w:name="Medium Shading 1 Accent 1" w:semiHidden="0" w:uiPriority="63" w:unhideWhenUsed="0"/>
-    <w:lsdException w:name="Medium Shading 2 Accent 1" w:semiHidden="0" w:uiPriority="64" w:unhideWhenUsed="0"/>
-    <w:lsdException w:name="Medium List 1 Accent 1" w:semiHidden="0" w:uiPriority="65" w:unhideWhenUsed="0"/>
-    <w:lsdException w:name="Revision" w:unhideWhenUsed="0"/>
-    <w:lsdException w:name="List Paragraph" w:semiHidden="0" w:uiPriority="34" w:unhideWhenUsed="0" w:qFormat="1"/>
-    <w:lsdException w:name="Quote" w:semiHidden="0" w:uiPriority="29" w:unhideWhenUsed="0" w:qFormat="1"/>
-    <w:lsdException w:name="Intense Quote" w:semiHidden="0" w:uiPriority="30" w:unhideWhenUsed="0" w:qFormat="1"/>
-    <w:lsdException w:name="Medium List 2 Accent 1" w:semiHidden="0" w:uiPriority="66" w:unhideWhenUsed="0"/>
-    <w:lsdException w:name="Medium Grid 1 Accent 1" w:semiHidden="0" w:uiPriority="67" w:unhideWhenUsed="0"/>
-    <w:lsdException w:name="Medium Grid 2 Accent 1" w:semiHidden="0" w:uiPriority="68" w:unhideWhenUsed="0"/>
-    <w:lsdException w:name="Medium Grid 3 Accent 1" w:semiHidden="0" w:uiPriority="69" w:unhideWhenUsed="0"/>
-    <w:lsdException w:name="Dark List Accent 1" w:semiHidden="0" w:uiPriority="70" w:unhideWhenUsed="0"/>
-    <w:lsdException w:name="Colorful Shading Accent 1" w:semiHidden="0" w:uiPriority="71" w:unhideWhenUsed="0"/>
-    <w:lsdException w:name="Colorful List Accent 1" w:semiHidden="0" w:uiPriority="72" w:unhideWhenUsed="0"/>
-    <w:lsdException w:name="Colorful Grid Accent 1" w:semiHidden="0" w:uiPriority="73" w:unhideWhenUsed="0"/>
-    <w:lsdException w:name="Light Shading Accent 2" w:semiHidden="0" w:uiPriority="60" w:unhideWhenUsed="0"/>
-    <w:lsdException w:name="Light List Accent 2" w:semiHidden="0" w:uiPriority="61" w:unhideWhenUsed="0"/>
-    <w:lsdException w:name="Light Grid Accent 2" w:semiHidden="0" w:uiPriority="62" w:unhideWhenUsed="0"/>
-    <w:lsdException w:name="Medium Shading 1 Accent 2" w:semiHidden="0" w:uiPriority="63" w:unhideWhenUsed="0"/>
-    <w:lsdException w:name="Medium Shading 2 Accent 2" w:semiHidden="0" w:uiPriority="64" w:unhideWhenUsed="0"/>
-    <w:lsdException w:name="Medium List 1 Accent 2" w:semiHidden="0" w:uiPriority="65" w:unhideWhenUsed="0"/>
-    <w:lsdException w:name="Medium List 2 Accent 2" w:semiHidden="0" w:uiPriority="66" w:unhideWhenUsed="0"/>
-    <w:lsdException w:name="Medium Grid 1 Accent 2" w:semiHidden="0" w:uiPriority="67" w:unhideWhenUsed="0"/>
-    <w:lsdException w:name="Medium Grid 2 Accent 2" w:semiHidden="0" w:uiPriority="68" w:unhideWhenUsed="0"/>
-    <w:lsdException w:name="Medium Grid 3 Accent 2" w:semiHidden="0" w:uiPriority="69" w:unhideWhenUsed="0"/>
-    <w:lsdException w:name="Dark List Accent 2" w:semiHidden="0" w:uiPriority="70" w:unhideWhenUsed="0"/>
-    <w:lsdException w:name="Colorful Shading Accent 2" w:semiHidden="0" w:uiPriority="71" w:unhideWhenUsed="0"/>
-    <w:lsdException w:name="Colorful List Accent 2" w:semiHidden="0" w:uiPriority="72" w:unhideWhenUsed="0"/>
-    <w:lsdException w:name="Colorful Grid Accent 2" w:semiHidden="0" w:uiPriority="73" w:unhideWhenUsed="0"/>
-    <w:lsdException w:name="Light Shading Accent 3" w:semiHidden="0" w:uiPriority="60" w:unhideWhenUsed="0"/>
-    <w:lsdException w:name="Light List Accent 3" w:semiHidden="0" w:uiPriority="61" w:unhideWhenUsed="0"/>
-    <w:lsdException w:name="Light Grid Accent 3" w:semiHidden="0" w:uiPriority="62" w:unhideWhenUsed="0"/>
-    <w:lsdException w:name="Medium Shading 1 Accent 3" w:semiHidden="0" w:uiPriority="63" w:unhideWhenUsed="0"/>
-    <w:lsdException w:name="Medium Shading 2 Accent 3" w:semiHidden="0" w:uiPriority="64" w:unhideWhenUsed="0"/>
-    <w:lsdException w:name="Medium List 1 Accent 3" w:semiHidden="0" w:uiPriority="65" w:unhideWhenUsed="0"/>
-    <w:lsdException w:name="Medium List 2 Accent 3" w:semiHidden="0" w:uiPriority="66" w:unhideWhenUsed="0"/>
-    <w:lsdException w:name="Medium Grid 1 Accent 3" w:semiHidden="0" w:uiPriority="67" w:unhideWhenUsed="0"/>
-    <w:lsdException w:name="Medium Grid 2 Accent 3" w:semiHidden="0" w:uiPriority="68" w:unhideWhenUsed="0"/>
-    <w:lsdException w:name="Medium Grid 3 Accent 3" w:semiHidden="0" w:uiPriority="69" w:unhideWhenUsed="0"/>
-    <w:lsdException w:name="Dark List Accent 3" w:semiHidden="0" w:uiPriority="70" w:unhideWhenUsed="0"/>
-    <w:lsdException w:name="Colorful Shading Accent 3" w:semiHidden="0" w:uiPriority="71" w:unhideWhenUsed="0"/>
-    <w:lsdException w:name="Colorful List Accent 3" w:semiHidden="0" w:uiPriority="72" w:unhideWhenUsed="0"/>
-    <w:lsdException w:name="Colorful Grid Accent 3" w:semiHidden="0" w:uiPriority="73" w:unhideWhenUsed="0"/>
-    <w:lsdException w:name="Light Shading Accent 4" w:semiHidden="0" w:uiPriority="60" w:unhideWhenUsed="0"/>
-    <w:lsdException w:name="Light List Accent 4" w:semiHidden="0" w:uiPriority="61" w:unhideWhenUsed="0"/>
-    <w:lsdException w:name="Light Grid Accent 4" w:semiHidden="0" w:uiPriority="62" w:unhideWhenUsed="0"/>
-    <w:lsdException w:name="Medium Shading 1 Accent 4" w:semiHidden="0" w:uiPriority="63" w:unhideWhenUsed="0"/>
-    <w:lsdException w:name="Medium Shading 2 Accent 4" w:semiHidden="0" w:uiPriority="64" w:unhideWhenUsed="0"/>
-    <w:lsdException w:name="Medium List 1 Accent 4" w:semiHidden="0" w:uiPriority="65" w:unhideWhenUsed="0"/>
-    <w:lsdException w:name="Medium List 2 Accent 4" w:semiHidden="0" w:uiPriority="66" w:unhideWhenUsed="0"/>
-    <w:lsdException w:name="Medium Grid 1 Accent 4" w:semiHidden="0" w:uiPriority="67" w:unhideWhenUsed="0"/>
-    <w:lsdException w:name="Medium Grid 2 Accent 4" w:semiHidden="0" w:uiPriority="68" w:unhideWhenUsed="0"/>
-    <w:lsdException w:name="Medium Grid 3 Accent 4" w:semiHidden="0" w:uiPriority="69" w:unhideWhenUsed="0"/>
-    <w:lsdException w:name="Dark List Accent 4" w:semiHidden="0" w:uiPriority="70" w:unhideWhenUsed="0"/>
-    <w:lsdException w:name="Colorful Shading Accent 4" w:semiHidden="0" w:uiPriority="71" w:unhideWhenUsed="0"/>
-    <w:lsdException w:name="Colorful List Accent 4" w:semiHidden="0" w:uiPriority="72" w:unhideWhenUsed="0"/>
-    <w:lsdException w:name="Colorful Grid Accent 4" w:semiHidden="0" w:uiPriority="73" w:unhideWhenUsed="0"/>
-    <w:lsdException w:name="Light Shading Accent 5" w:semiHidden="0" w:uiPriority="60" w:unhideWhenUsed="0"/>
-    <w:lsdException w:name="Light List Accent 5" w:semiHidden="0" w:uiPriority="61" w:unhideWhenUsed="0"/>
-    <w:lsdException w:name="Light Grid Accent 5" w:semiHidden="0" w:uiPriority="62" w:unhideWhenUsed="0"/>
-    <w:lsdException w:name="Medium Shading 1 Accent 5" w:semiHidden="0" w:uiPriority="63" w:unhideWhenUsed="0"/>
-    <w:lsdException w:name="Medium Shading 2 Accent 5" w:semiHidden="0" w:uiPriority="64" w:unhideWhenUsed="0"/>
-    <w:lsdException w:name="Medium List 1 Accent 5" w:semiHidden="0" w:uiPriority="65" w:unhideWhenUsed="0"/>
-    <w:lsdException w:name="Medium List 2 Accent 5" w:semiHidden="0" w:uiPriority="66" w:unhideWhenUsed="0"/>
-    <w:lsdException w:name="Medium Grid 1 Accent 5" w:semiHidden="0" w:uiPriority="67" w:unhideWhenUsed="0"/>
-    <w:lsdException w:name="Medium Grid 2 Accent 5" w:semiHidden="0" w:uiPriority="68" w:unhideWhenUsed="0"/>
-    <w:lsdException w:name="Medium Grid 3 Accent 5" w:semiHidden="0" w:uiPriority="69" w:unhideWhenUsed="0"/>
-    <w:lsdException w:name="Dark List Accent 5" w:semiHidden="0" w:uiPriority="70" w:unhideWhenUsed="0"/>
-    <w:lsdException w:name="Colorful Shading Accent 5" w:semiHidden="0" w:uiPriority="71" w:unhideWhenUsed="0"/>
-    <w:lsdException w:name="Colorful List Accent 5" w:semiHidden="0" w:uiPriority="72" w:unhideWhenUsed="0"/>
-    <w:lsdException w:name="Colorful Grid Accent 5" w:semiHidden="0" w:uiPriority="73" w:unhideWhenUsed="0"/>
-    <w:lsdException w:name="Light Shading Accent 6" w:semiHidden="0" w:uiPriority="60" w:unhideWhenUsed="0"/>
-    <w:lsdException w:name="Light List Accent 6" w:semiHidden="0" w:uiPriority="61" w:unhideWhenUsed="0"/>
-    <w:lsdException w:name="Light Grid Accent 6" w:semiHidden="0" w:uiPriority="62" w:unhideWhenUsed="0"/>
-    <w:lsdException w:name="Medium Shading 1 Accent 6" w:semiHidden="0" w:uiPriority="63" w:unhideWhenUsed="0"/>
-    <w:lsdException w:name="Medium Shading 2 Accent 6" w:semiHidden="0" w:uiPriority="64" w:unhideWhenUsed="0"/>
-    <w:lsdException w:name="Medium List 1 Accent 6" w:semiHidden="0" w:uiPriority="65" w:unhideWhenUsed="0"/>
-    <w:lsdException w:name="Medium List 2 Accent 6" w:semiHidden="0" w:uiPriority="66" w:unhideWhenUsed="0"/>
-    <w:lsdException w:name="Medium Grid 1 Accent 6" w:semiHidden="0" w:uiPriority="67" w:unhideWhenUsed="0"/>
-    <w:lsdException w:name="Medium Grid 2 Accent 6" w:semiHidden="0" w:uiPriority="68" w:unhideWhenUsed="0"/>
-    <w:lsdException w:name="Medium Grid 3 Accent 6" w:semiHidden="0" w:uiPriority="69" w:unhideWhenUsed="0"/>
-    <w:lsdException w:name="Dark List Accent 6" w:semiHidden="0" w:uiPriority="70" w:unhideWhenUsed="0"/>
-    <w:lsdException w:name="Colorful Shading Accent 6" w:semiHidden="0" w:uiPriority="71" w:unhideWhenUsed="0"/>
-    <w:lsdException w:name="Colorful List Accent 6" w:semiHidden="0" w:uiPriority="72" w:unhideWhenUsed="0"/>
-    <w:lsdException w:name="Colorful Grid Accent 6" w:semiHidden="0" w:uiPriority="73" w:unhideWhenUsed="0"/>
-    <w:lsdException w:name="Subtle Emphasis" w:semiHidden="0" w:uiPriority="19" w:unhideWhenUsed="0" w:qFormat="1"/>
-    <w:lsdException w:name="Intense Emphasis" w:semiHidden="0" w:uiPriority="21" w:unhideWhenUsed="0" w:qFormat="1"/>
-    <w:lsdException w:name="Subtle Reference" w:semiHidden="0" w:uiPriority="31" w:unhideWhenUsed="0" w:qFormat="1"/>
-    <w:lsdException w:name="Intense Reference" w:semiHidden="0" w:uiPriority="32" w:unhideWhenUsed="0" w:qFormat="1"/>
-    <w:lsdException w:name="Book Title" w:semiHidden="0" w:uiPriority="33" w:unhideWhenUsed="0" w:qFormat="1"/>
-    <w:lsdException w:name="Bibliography" w:uiPriority="37"/>
-    <w:lsdException w:name="TOC Heading" w:uiPriority="39" w:qFormat="1"/>
-  </w:latentStyles>
-  <w:style w:type="paragraph" w:default="1" w:styleId="Normal">
-    <w:name w:val="Normal"/>
     <w:qFormat/>
-  </w:style>
-  <w:style w:type="character" w:default="1" w:styleId="DefaultParagraphFont">
-    <w:name w:val="Default Paragraph Font"/>
-    <w:uiPriority w:val="1"/>
-    <w:semiHidden/>
-    <w:unhideWhenUsed/>
-  </w:style>
-  <w:style w:type="table" w:default="1" w:styleId="TableNormal">
-    <w:name w:val="Normal Table"/>
-    <w:uiPriority w:val="99"/>
-    <w:semiHidden/>
-    <w:unhideWhenUsed/>
     <w:tblPr>
       <w:tblInd w:w="0" w:type="dxa"/>
       <w:tblCellMar>
@@ -3385,7 +3101,7 @@
 </file>
 
 <file path=word/glossary/webSettings.xml><?xml version="1.0" encoding="utf-8"?>
-<w:webSettings xmlns:mc="http://schemas.openxmlformats.org/markup-compatibility/2006" xmlns:r="http://schemas.openxmlformats.org/officeDocument/2006/relationships" xmlns:w="http://schemas.openxmlformats.org/wordprocessingml/2006/main" xmlns:w14="http://schemas.microsoft.com/office/word/2010/wordml" mc:Ignorable="w14">
+<w:webSettings xmlns:r="http://schemas.openxmlformats.org/officeDocument/2006/relationships" xmlns:w="http://schemas.openxmlformats.org/wordprocessingml/2006/main">
   <w:optimizeForBrowser/>
   <w:allowPNG/>
 </w:webSettings>

</xml_diff>